<commit_message>
Constraint and data dictionary updates
</commit_message>
<xml_diff>
--- a/analysis/data-related-artefacts/InProgress/Constraints.docx
+++ b/analysis/data-related-artefacts/InProgress/Constraints.docx
@@ -4,153 +4,462 @@
   <w:body>
     <w:p>
       <w:pPr>
+        <w:spacing w:after="240"/>
         <w:rPr>
           <w:b/>
           <w:bCs/>
+        </w:rPr>
+      </w:pPr>
+      <w:r>
+        <w:rPr>
+          <w:b/>
+          <w:bCs/>
+          <w:sz w:val="28"/>
+          <w:szCs w:val="28"/>
+        </w:rPr>
+        <w:t>Constraints</w:t>
+      </w:r>
+      <w:r>
+        <w:rPr>
+          <w:b/>
+          <w:bCs/>
+          <w:sz w:val="56"/>
+          <w:szCs w:val="56"/>
+        </w:rPr>
+        <w:t xml:space="preserve"> </w:t>
+      </w:r>
+    </w:p>
+    <w:p>
+      <w:pPr>
+        <w:pStyle w:val="ListParagraph"/>
+        <w:numPr>
+          <w:ilvl w:val="0"/>
+          <w:numId w:val="2"/>
+        </w:numPr>
+        <w:spacing w:before="120" w:after="120"/>
+        <w:ind w:left="426"/>
+        <w:jc w:val="both"/>
+      </w:pPr>
+      <w:r>
+        <w:t>Organizer name must be the company name, band name, …</w:t>
+      </w:r>
+    </w:p>
+    <w:p>
+      <w:pPr>
+        <w:pStyle w:val="ListParagraph"/>
+        <w:numPr>
+          <w:ilvl w:val="0"/>
+          <w:numId w:val="2"/>
+        </w:numPr>
+        <w:spacing w:before="120" w:after="120"/>
+        <w:ind w:left="426"/>
+        <w:jc w:val="both"/>
+      </w:pPr>
+      <w:r>
+        <w:t>Address</w:t>
+      </w:r>
+      <w:r>
+        <w:t>/Location</w:t>
+      </w:r>
+      <w:r>
+        <w:t xml:space="preserve"> is composed by </w:t>
+      </w:r>
+      <w:r>
+        <w:t>street</w:t>
+      </w:r>
+      <w:r>
+        <w:t>, house number (incl. stair, floor, apartment, …), Postcode, City, State/Country.</w:t>
+      </w:r>
+    </w:p>
+    <w:p>
+      <w:pPr>
+        <w:pStyle w:val="ListParagraph"/>
+        <w:numPr>
+          <w:ilvl w:val="0"/>
+          <w:numId w:val="2"/>
+        </w:numPr>
+        <w:spacing w:before="120" w:after="120"/>
+        <w:ind w:left="426"/>
+        <w:jc w:val="both"/>
+      </w:pPr>
+      <w:r>
+        <w:t>Phone number is composed by country prefix and number itself (</w:t>
+      </w:r>
+      <w:r>
+        <w:rPr>
           <w:i/>
           <w:iCs/>
         </w:rPr>
-      </w:pPr>
-      <w:r>
+        <w:t>+prefix_phone number</w:t>
+      </w:r>
+      <w:r>
+        <w:t>).</w:t>
+      </w:r>
+    </w:p>
+    <w:p>
+      <w:pPr>
+        <w:pStyle w:val="ListParagraph"/>
+        <w:numPr>
+          <w:ilvl w:val="0"/>
+          <w:numId w:val="2"/>
+        </w:numPr>
+        <w:spacing w:before="120" w:after="120"/>
+        <w:ind w:left="426"/>
+        <w:jc w:val="both"/>
         <w:rPr>
-          <w:b/>
-          <w:bCs/>
           <w:i/>
           <w:iCs/>
-          <w:sz w:val="56"/>
-          <w:szCs w:val="56"/>
         </w:rPr>
-        <w:t xml:space="preserve">Constraints </w:t>
-      </w:r>
-    </w:p>
-    <w:p>
+      </w:pPr>
+      <w:r>
+        <w:t>Password must contain at least 8 characters</w:t>
+      </w:r>
+      <w:r>
+        <w:rPr>
+          <w:i/>
+          <w:iCs/>
+        </w:rPr>
+        <w:t>.</w:t>
+      </w:r>
+    </w:p>
+    <w:p>
+      <w:pPr>
+        <w:pStyle w:val="ListParagraph"/>
+        <w:numPr>
+          <w:ilvl w:val="0"/>
+          <w:numId w:val="2"/>
+        </w:numPr>
+        <w:spacing w:before="120" w:after="120"/>
+        <w:ind w:left="426"/>
+        <w:jc w:val="both"/>
+        <w:rPr>
+          <w:i/>
+          <w:iCs/>
+        </w:rPr>
+      </w:pPr>
+      <w:r>
+        <w:t xml:space="preserve">E-mail has the following format: </w:t>
+      </w:r>
+      <w:r>
+        <w:rPr>
+          <w:i/>
+          <w:iCs/>
+        </w:rPr>
+        <w:t>username@domain.extension</w:t>
+      </w:r>
+    </w:p>
+    <w:p>
+      <w:pPr>
+        <w:pStyle w:val="ListParagraph"/>
+        <w:numPr>
+          <w:ilvl w:val="0"/>
+          <w:numId w:val="2"/>
+        </w:numPr>
+        <w:spacing w:before="120" w:after="120"/>
+        <w:ind w:left="426"/>
+        <w:jc w:val="both"/>
+      </w:pPr>
+      <w:r>
+        <w:t>One e-mail equal to one user account, it cannot be used more than once.</w:t>
+      </w:r>
+    </w:p>
+    <w:p>
+      <w:pPr>
+        <w:pStyle w:val="ListParagraph"/>
+        <w:numPr>
+          <w:ilvl w:val="0"/>
+          <w:numId w:val="2"/>
+        </w:numPr>
+        <w:spacing w:before="120" w:after="120"/>
+        <w:ind w:left="426"/>
+        <w:jc w:val="both"/>
+      </w:pPr>
+      <w:r>
+        <w:t>Organizer must have a valid e-mail and a password.</w:t>
+      </w:r>
+    </w:p>
+    <w:p>
+      <w:pPr>
+        <w:pStyle w:val="ListParagraph"/>
+        <w:numPr>
+          <w:ilvl w:val="0"/>
+          <w:numId w:val="2"/>
+        </w:numPr>
+        <w:spacing w:before="120" w:after="120"/>
+        <w:ind w:left="426"/>
+        <w:jc w:val="both"/>
+        <w:rPr>
+          <w:i/>
+          <w:iCs/>
+        </w:rPr>
+      </w:pPr>
+      <w:r>
+        <w:t>Event ID is unique.</w:t>
+      </w:r>
+    </w:p>
+    <w:p>
+      <w:pPr>
+        <w:pStyle w:val="ListParagraph"/>
+        <w:numPr>
+          <w:ilvl w:val="0"/>
+          <w:numId w:val="2"/>
+        </w:numPr>
+        <w:spacing w:before="120" w:after="120"/>
+        <w:ind w:left="426"/>
+        <w:jc w:val="both"/>
+      </w:pPr>
+      <w:r>
+        <w:t>Event category must be in one of the following categories: Cinema &amp; Theatre, Musicals/Festivals/Concerts &amp; Shows, Sports, Family or Expositions.</w:t>
+      </w:r>
+    </w:p>
+    <w:p>
+      <w:pPr>
+        <w:pStyle w:val="ListParagraph"/>
+        <w:numPr>
+          <w:ilvl w:val="0"/>
+          <w:numId w:val="2"/>
+        </w:numPr>
+        <w:spacing w:before="120" w:after="120"/>
+        <w:ind w:left="426"/>
+        <w:jc w:val="both"/>
+      </w:pPr>
+      <w:r>
+        <w:t xml:space="preserve">Event </w:t>
+      </w:r>
+      <w:r>
+        <w:t>description</w:t>
+      </w:r>
+      <w:r>
+        <w:t xml:space="preserve"> must not be longer than 2 A4 pages.</w:t>
+      </w:r>
+    </w:p>
+    <w:p>
+      <w:pPr>
+        <w:pStyle w:val="ListParagraph"/>
+        <w:numPr>
+          <w:ilvl w:val="0"/>
+          <w:numId w:val="2"/>
+        </w:numPr>
+        <w:spacing w:before="120" w:after="120"/>
+        <w:ind w:left="426"/>
+        <w:jc w:val="both"/>
+      </w:pPr>
       <w:r>
         <w:t>Event date must be after upload event date.</w:t>
       </w:r>
     </w:p>
     <w:p>
-      <w:r>
-        <w:t>Answer review date must be after write review date.</w:t>
-      </w:r>
-    </w:p>
-    <w:p>
-      <w:r>
-        <w:t>Review date must show the date and hour.</w:t>
-      </w:r>
-    </w:p>
-    <w:p>
-      <w:r>
-        <w:t>Review date must have been done by either a customer or organizer.</w:t>
-      </w:r>
-    </w:p>
-    <w:p>
-      <w:r>
-        <w:t>Review must not be longer than 300 characters.</w:t>
-      </w:r>
-    </w:p>
-    <w:p>
-      <w:r>
-        <w:t xml:space="preserve">Review must </w:t>
-      </w:r>
-      <w:r>
-        <w:t>be at least</w:t>
+      <w:pPr>
+        <w:pStyle w:val="ListParagraph"/>
+        <w:numPr>
+          <w:ilvl w:val="0"/>
+          <w:numId w:val="2"/>
+        </w:numPr>
+        <w:spacing w:before="120" w:after="120"/>
+        <w:ind w:left="426"/>
+        <w:jc w:val="both"/>
+        <w:rPr>
+          <w:i/>
+          <w:iCs/>
+        </w:rPr>
+      </w:pPr>
+      <w:r>
+        <w:t>In general, d</w:t>
+      </w:r>
+      <w:r>
+        <w:t>ate</w:t>
+      </w:r>
+      <w:r>
+        <w:t>s</w:t>
       </w:r>
       <w:r>
         <w:t xml:space="preserve"> </w:t>
       </w:r>
       <w:r>
-        <w:t>10 characters.</w:t>
-      </w:r>
-    </w:p>
-    <w:p>
-      <w:r>
-        <w:t>Answer review must not be longer than 300 characters.</w:t>
-      </w:r>
-    </w:p>
-    <w:p>
-      <w:r>
-        <w:t>Answer must be at least 10 characters.</w:t>
-      </w:r>
-    </w:p>
-    <w:p>
-      <w:r>
-        <w:t>Review belongs to a certain event.</w:t>
-      </w:r>
-    </w:p>
-    <w:p>
-      <w:r>
-        <w:t>An event is not unique, it can be held more than once.</w:t>
-      </w:r>
-    </w:p>
-    <w:p>
-      <w:r>
-        <w:t>An event must have an organizer, a date and a place.</w:t>
-      </w:r>
-    </w:p>
-    <w:p>
+        <w:t>have the</w:t>
+      </w:r>
+      <w:r>
+        <w:t xml:space="preserve"> following format </w:t>
+      </w:r>
+      <w:r>
+        <w:rPr>
+          <w:i/>
+          <w:iCs/>
+        </w:rPr>
+        <w:t>dd/mm/yyyy</w:t>
+      </w:r>
+    </w:p>
+    <w:p>
+      <w:pPr>
+        <w:pStyle w:val="ListParagraph"/>
+        <w:numPr>
+          <w:ilvl w:val="0"/>
+          <w:numId w:val="2"/>
+        </w:numPr>
+        <w:spacing w:before="120" w:after="120"/>
+        <w:ind w:left="426"/>
+        <w:jc w:val="both"/>
+      </w:pPr>
+      <w:r>
+        <w:t xml:space="preserve">Hour time have the following format: </w:t>
+      </w:r>
+      <w:r>
+        <w:rPr>
+          <w:i/>
+          <w:iCs/>
+        </w:rPr>
+        <w:t>hh:mm</w:t>
+      </w:r>
+    </w:p>
+    <w:p>
+      <w:pPr>
+        <w:pStyle w:val="ListParagraph"/>
+        <w:numPr>
+          <w:ilvl w:val="0"/>
+          <w:numId w:val="2"/>
+        </w:numPr>
+        <w:spacing w:before="120" w:after="120"/>
+        <w:ind w:left="426"/>
+        <w:jc w:val="both"/>
+      </w:pPr>
+      <w:r>
+        <w:t xml:space="preserve">An event must have </w:t>
+      </w:r>
+      <w:r>
+        <w:t xml:space="preserve">a name, </w:t>
+      </w:r>
+      <w:r>
+        <w:t>an organizer, a date and a place.</w:t>
+      </w:r>
+    </w:p>
+    <w:p>
+      <w:pPr>
+        <w:pStyle w:val="ListParagraph"/>
+        <w:numPr>
+          <w:ilvl w:val="0"/>
+          <w:numId w:val="2"/>
+        </w:numPr>
+        <w:spacing w:before="120" w:after="120"/>
+        <w:ind w:left="426"/>
+        <w:jc w:val="both"/>
+      </w:pPr>
+      <w:r>
+        <w:t>File for uploading an event must not be larger than 15MB.</w:t>
+      </w:r>
+    </w:p>
+    <w:p>
+      <w:pPr>
+        <w:pStyle w:val="ListParagraph"/>
+        <w:numPr>
+          <w:ilvl w:val="0"/>
+          <w:numId w:val="2"/>
+        </w:numPr>
+        <w:spacing w:before="120" w:after="120"/>
+        <w:ind w:left="426"/>
+        <w:jc w:val="both"/>
+      </w:pPr>
+      <w:r>
+        <w:t>File path must store uploaded file location.</w:t>
+      </w:r>
+    </w:p>
+    <w:p>
+      <w:pPr>
+        <w:pStyle w:val="ListParagraph"/>
+        <w:numPr>
+          <w:ilvl w:val="0"/>
+          <w:numId w:val="2"/>
+        </w:numPr>
+        <w:spacing w:before="120" w:after="120"/>
+        <w:ind w:left="426"/>
+        <w:jc w:val="both"/>
+      </w:pPr>
       <w:r>
         <w:t>An event must have a certain amount of tickets given by the organizer.</w:t>
       </w:r>
     </w:p>
     <w:p>
+      <w:pPr>
+        <w:pStyle w:val="ListParagraph"/>
+        <w:numPr>
+          <w:ilvl w:val="0"/>
+          <w:numId w:val="2"/>
+        </w:numPr>
+        <w:spacing w:before="120" w:after="120"/>
+        <w:ind w:left="426"/>
+        <w:jc w:val="both"/>
+      </w:pPr>
       <w:r>
         <w:t>When tickets are sold out, customer must not be able to buy more tickets.</w:t>
       </w:r>
     </w:p>
     <w:p>
-      <w:r>
-        <w:t xml:space="preserve">Event place </w:t>
-      </w:r>
-      <w:r>
-        <w:t>is composed by: Facility name, Street name, House number</w:t>
+      <w:pPr>
+        <w:pStyle w:val="ListParagraph"/>
+        <w:numPr>
+          <w:ilvl w:val="0"/>
+          <w:numId w:val="2"/>
+        </w:numPr>
+        <w:spacing w:before="120" w:after="120"/>
+        <w:ind w:left="426"/>
+        <w:jc w:val="both"/>
+      </w:pPr>
+      <w:r>
+        <w:t>After event date, customer must not be able to buy any more tickets for this particular event.</w:t>
       </w:r>
       <w:r>
         <w:t xml:space="preserve"> </w:t>
       </w:r>
-      <w:r>
-        <w:t>(incl. stair, floor, apartment, …)</w:t>
-      </w:r>
-      <w:r>
-        <w:t>, Post code, City, Country</w:t>
-      </w:r>
-      <w:r>
-        <w:t>.</w:t>
-      </w:r>
-    </w:p>
-    <w:p>
-      <w:r>
-        <w:t>Event information must not be longer than 2 A4 pages.</w:t>
-      </w:r>
-    </w:p>
-    <w:p>
-      <w:r>
-        <w:t>Message in a contact form must not be longer than 500 characters.</w:t>
-      </w:r>
-    </w:p>
-    <w:p>
-      <w:r>
-        <w:t>File for uploading an event must not be larger than 15MB.</w:t>
-      </w:r>
-    </w:p>
-    <w:p>
-      <w:r>
-        <w:t>Payment of the orders must be done within 10 days.</w:t>
-      </w:r>
-    </w:p>
-    <w:p>
+    </w:p>
+    <w:p>
+      <w:pPr>
+        <w:pStyle w:val="ListParagraph"/>
+        <w:numPr>
+          <w:ilvl w:val="0"/>
+          <w:numId w:val="2"/>
+        </w:numPr>
+        <w:spacing w:before="120" w:after="120"/>
+        <w:ind w:left="426"/>
+        <w:jc w:val="both"/>
+      </w:pPr>
       <w:r>
         <w:t xml:space="preserve">A customer can only buy </w:t>
       </w:r>
       <w:r>
-        <w:t>10 tickets for one event at the same time.</w:t>
-      </w:r>
-    </w:p>
-    <w:p>
-      <w:r>
-        <w:t>Tickets are not numbered.</w:t>
-      </w:r>
-    </w:p>
-    <w:p>
+        <w:t>10 tickets for one event.</w:t>
+      </w:r>
+    </w:p>
+    <w:p>
+      <w:pPr>
+        <w:pStyle w:val="ListParagraph"/>
+        <w:numPr>
+          <w:ilvl w:val="0"/>
+          <w:numId w:val="2"/>
+        </w:numPr>
+        <w:spacing w:before="120" w:after="120"/>
+        <w:ind w:left="426"/>
+        <w:jc w:val="both"/>
+      </w:pPr>
+      <w:r>
+        <w:t xml:space="preserve">Tickets are not </w:t>
+      </w:r>
+      <w:r>
+        <w:t>numbered</w:t>
+      </w:r>
+      <w:r>
+        <w:t xml:space="preserve"> but have an ID which make them unique.</w:t>
+      </w:r>
+    </w:p>
+    <w:p>
+      <w:pPr>
+        <w:pStyle w:val="ListParagraph"/>
+        <w:numPr>
+          <w:ilvl w:val="0"/>
+          <w:numId w:val="2"/>
+        </w:numPr>
+        <w:spacing w:before="120" w:after="120"/>
+        <w:ind w:left="426"/>
+        <w:jc w:val="both"/>
+      </w:pPr>
       <w:r>
         <w:t>Website currency</w:t>
       </w:r>
@@ -160,7 +469,6 @@
       <w:r>
         <w:t xml:space="preserve"> has the following format </w:t>
       </w:r>
-      <w:proofErr w:type="spellStart"/>
       <w:proofErr w:type="gramStart"/>
       <w:r>
         <w:rPr>
@@ -169,7 +477,6 @@
         </w:rPr>
         <w:t>xxx.xx</w:t>
       </w:r>
-      <w:proofErr w:type="spellEnd"/>
       <w:proofErr w:type="gramEnd"/>
       <w:r>
         <w:rPr>
@@ -180,6 +487,144 @@
       </w:r>
     </w:p>
     <w:p>
+      <w:pPr>
+        <w:pStyle w:val="ListParagraph"/>
+        <w:numPr>
+          <w:ilvl w:val="0"/>
+          <w:numId w:val="2"/>
+        </w:numPr>
+        <w:spacing w:before="120" w:after="120"/>
+        <w:ind w:left="426"/>
+        <w:jc w:val="both"/>
+      </w:pPr>
+      <w:r>
+        <w:t>Tickets for same event can have different prices depending on the ticket category.</w:t>
+      </w:r>
+      <w:r>
+        <w:t xml:space="preserve"> </w:t>
+      </w:r>
+    </w:p>
+    <w:p>
+      <w:pPr>
+        <w:pStyle w:val="ListParagraph"/>
+        <w:numPr>
+          <w:ilvl w:val="0"/>
+          <w:numId w:val="2"/>
+        </w:numPr>
+        <w:spacing w:before="120" w:after="120"/>
+        <w:ind w:left="426"/>
+        <w:jc w:val="both"/>
+      </w:pPr>
+      <w:r>
+        <w:t xml:space="preserve">Payments options allowed are </w:t>
+      </w:r>
+      <w:r>
+        <w:t xml:space="preserve">Bank Transfer, </w:t>
+      </w:r>
+      <w:r>
+        <w:t xml:space="preserve">VISA, Mastercard, Maestro, American Express and </w:t>
+      </w:r>
+      <w:proofErr w:type="spellStart"/>
+      <w:r>
+        <w:t>Paypal</w:t>
+      </w:r>
+      <w:proofErr w:type="spellEnd"/>
+      <w:r>
+        <w:t>.</w:t>
+      </w:r>
+    </w:p>
+    <w:p>
+      <w:pPr>
+        <w:pStyle w:val="ListParagraph"/>
+        <w:numPr>
+          <w:ilvl w:val="0"/>
+          <w:numId w:val="2"/>
+        </w:numPr>
+        <w:spacing w:before="120" w:after="120"/>
+        <w:ind w:left="426"/>
+        <w:jc w:val="both"/>
+      </w:pPr>
+      <w:r>
+        <w:t>Every order has an ID which is unique.</w:t>
+      </w:r>
+    </w:p>
+    <w:p>
+      <w:pPr>
+        <w:pStyle w:val="ListParagraph"/>
+        <w:numPr>
+          <w:ilvl w:val="0"/>
+          <w:numId w:val="2"/>
+        </w:numPr>
+        <w:spacing w:before="120" w:after="120"/>
+        <w:ind w:left="426"/>
+        <w:jc w:val="both"/>
+      </w:pPr>
+      <w:r>
+        <w:t>Payment of the orders must be done within 10 days.</w:t>
+      </w:r>
+    </w:p>
+    <w:p>
+      <w:pPr>
+        <w:pStyle w:val="ListParagraph"/>
+        <w:numPr>
+          <w:ilvl w:val="0"/>
+          <w:numId w:val="2"/>
+        </w:numPr>
+        <w:spacing w:before="120" w:after="120"/>
+        <w:ind w:left="426"/>
+        <w:jc w:val="both"/>
+      </w:pPr>
+      <w:r>
+        <w:t>Each payment/transaction</w:t>
+      </w:r>
+      <w:r>
+        <w:t xml:space="preserve"> (Order)</w:t>
+      </w:r>
+      <w:r>
+        <w:t xml:space="preserve"> corresponds to one customer.</w:t>
+      </w:r>
+    </w:p>
+    <w:p>
+      <w:pPr>
+        <w:pStyle w:val="ListParagraph"/>
+        <w:numPr>
+          <w:ilvl w:val="0"/>
+          <w:numId w:val="2"/>
+        </w:numPr>
+        <w:spacing w:before="120" w:after="120"/>
+        <w:ind w:left="426"/>
+        <w:jc w:val="both"/>
+      </w:pPr>
+      <w:r>
+        <w:t>Each order can only have/contain tickets from one event.</w:t>
+      </w:r>
+    </w:p>
+    <w:p>
+      <w:pPr>
+        <w:pStyle w:val="ListParagraph"/>
+        <w:numPr>
+          <w:ilvl w:val="0"/>
+          <w:numId w:val="2"/>
+        </w:numPr>
+        <w:spacing w:before="120" w:after="120"/>
+        <w:ind w:left="426"/>
+        <w:jc w:val="both"/>
+      </w:pPr>
+      <w:r>
+        <w:t>Payment status must be “Paid”, “Not paid” or “Pending”.</w:t>
+      </w:r>
+    </w:p>
+    <w:p>
+      <w:pPr>
+        <w:pStyle w:val="ListParagraph"/>
+        <w:numPr>
+          <w:ilvl w:val="0"/>
+          <w:numId w:val="2"/>
+        </w:numPr>
+        <w:spacing w:before="120" w:after="120"/>
+        <w:ind w:left="426"/>
+        <w:jc w:val="both"/>
+      </w:pPr>
       <w:r>
         <w:t>Customer n</w:t>
       </w:r>
@@ -203,371 +648,39 @@
       </w:r>
     </w:p>
     <w:p>
-      <w:r>
-        <w:t>Organizer name must be the company name</w:t>
-      </w:r>
-      <w:r>
-        <w:t>, band name, …</w:t>
-      </w:r>
-    </w:p>
-    <w:p>
-      <w:pPr>
-        <w:rPr>
-          <w:lang w:val="en-US"/>
-        </w:rPr>
-      </w:pPr>
-      <w:r>
-        <w:t>Bank account</w:t>
-      </w:r>
-      <w:r>
-        <w:t xml:space="preserve"> </w:t>
-      </w:r>
-      <w:r>
-        <w:t xml:space="preserve">number </w:t>
-      </w:r>
-      <w:r>
-        <w:t>must be an</w:t>
-      </w:r>
-      <w:r>
-        <w:t xml:space="preserve"> </w:t>
-      </w:r>
-      <w:r>
-        <w:t xml:space="preserve">IBAN </w:t>
-      </w:r>
-      <w:r>
-        <w:t>(</w:t>
-      </w:r>
-      <w:r>
-        <w:rPr>
-          <w:lang w:val="en-US"/>
-        </w:rPr>
-        <w:t>International Bank Account Number</w:t>
-      </w:r>
-      <w:r>
-        <w:rPr>
-          <w:lang w:val="en-US"/>
-        </w:rPr>
-        <w:t>).</w:t>
-      </w:r>
-    </w:p>
-    <w:p>
-      <w:r>
-        <w:t xml:space="preserve">Address is composed by </w:t>
-      </w:r>
-      <w:r>
-        <w:t>house</w:t>
-      </w:r>
-      <w:r>
-        <w:t>/company</w:t>
-      </w:r>
-      <w:r>
-        <w:t xml:space="preserve"> address, house number (incl</w:t>
-      </w:r>
-      <w:r>
-        <w:t>.</w:t>
-      </w:r>
-      <w:r>
-        <w:t xml:space="preserve"> stair, floor, apartment, …), </w:t>
-      </w:r>
-      <w:r>
-        <w:t>Postcode, City, State/Country.</w:t>
-      </w:r>
-    </w:p>
-    <w:p>
-      <w:pPr>
-        <w:rPr>
-          <w:i/>
-          <w:iCs/>
-        </w:rPr>
-      </w:pPr>
-      <w:r>
-        <w:t>In general, d</w:t>
-      </w:r>
-      <w:r>
-        <w:t>ate</w:t>
-      </w:r>
-      <w:r>
-        <w:t>s</w:t>
-      </w:r>
-      <w:r>
-        <w:t xml:space="preserve"> </w:t>
-      </w:r>
-      <w:r>
-        <w:t>ha</w:t>
-      </w:r>
-      <w:r>
-        <w:t>ve</w:t>
-      </w:r>
-      <w:r>
-        <w:t xml:space="preserve"> the</w:t>
-      </w:r>
-      <w:r>
-        <w:t xml:space="preserve"> following format </w:t>
-      </w:r>
-      <w:r>
-        <w:rPr>
-          <w:i/>
-          <w:iCs/>
-        </w:rPr>
-        <w:t>dd/mm/</w:t>
-      </w:r>
-      <w:proofErr w:type="spellStart"/>
-      <w:r>
-        <w:rPr>
-          <w:i/>
-          <w:iCs/>
-        </w:rPr>
-        <w:t>yyyy</w:t>
-      </w:r>
-      <w:proofErr w:type="spellEnd"/>
-    </w:p>
-    <w:p>
-      <w:r>
-        <w:t xml:space="preserve">Hour time have the following format: </w:t>
-      </w:r>
-      <w:proofErr w:type="spellStart"/>
-      <w:r>
-        <w:rPr>
-          <w:i/>
-          <w:iCs/>
-        </w:rPr>
-        <w:t>hh:mm</w:t>
-      </w:r>
-      <w:proofErr w:type="spellEnd"/>
-    </w:p>
-    <w:p>
-      <w:r>
-        <w:t>Phone number is composed by country prefi</w:t>
-      </w:r>
-      <w:r>
-        <w:t>x</w:t>
-      </w:r>
-      <w:r>
-        <w:t xml:space="preserve"> and number itself (</w:t>
-      </w:r>
-      <w:r>
-        <w:rPr>
-          <w:i/>
-          <w:iCs/>
-        </w:rPr>
-        <w:t>+</w:t>
-      </w:r>
-      <w:proofErr w:type="spellStart"/>
-      <w:r>
-        <w:rPr>
-          <w:i/>
-          <w:iCs/>
-        </w:rPr>
-        <w:t>prefix</w:t>
-      </w:r>
-      <w:r>
-        <w:rPr>
-          <w:i/>
-          <w:iCs/>
-        </w:rPr>
-        <w:t>_</w:t>
-      </w:r>
-      <w:r>
-        <w:rPr>
-          <w:i/>
-          <w:iCs/>
-        </w:rPr>
-        <w:t>phone</w:t>
-      </w:r>
-      <w:proofErr w:type="spellEnd"/>
-      <w:r>
-        <w:rPr>
-          <w:i/>
-          <w:iCs/>
-        </w:rPr>
-        <w:t xml:space="preserve"> number</w:t>
-      </w:r>
-      <w:r>
-        <w:t>)</w:t>
-      </w:r>
-      <w:r>
-        <w:t>.</w:t>
-      </w:r>
-    </w:p>
-    <w:p>
-      <w:pPr>
-        <w:rPr>
-          <w:i/>
-          <w:iCs/>
-        </w:rPr>
-      </w:pPr>
-      <w:r>
-        <w:t xml:space="preserve">E-mail </w:t>
-      </w:r>
-      <w:r>
-        <w:t xml:space="preserve">has the following format: </w:t>
-      </w:r>
-      <w:proofErr w:type="spellStart"/>
-      <w:r>
-        <w:rPr>
-          <w:i/>
-          <w:iCs/>
-        </w:rPr>
-        <w:t>username@domain.extension</w:t>
-      </w:r>
-      <w:proofErr w:type="spellEnd"/>
-    </w:p>
-    <w:p>
-      <w:pPr>
-        <w:rPr>
-          <w:i/>
-          <w:iCs/>
-        </w:rPr>
-      </w:pPr>
-      <w:r>
-        <w:lastRenderedPageBreak/>
-        <w:t xml:space="preserve">Password </w:t>
-      </w:r>
-      <w:r>
-        <w:t>must contain at least 8 characters</w:t>
-      </w:r>
-      <w:r>
-        <w:t xml:space="preserve"> </w:t>
-      </w:r>
-      <w:r>
-        <w:t xml:space="preserve">including </w:t>
-      </w:r>
-      <w:r>
-        <w:rPr>
-          <w:i/>
-          <w:iCs/>
-        </w:rPr>
-        <w:t>letter</w:t>
-      </w:r>
-      <w:r>
-        <w:rPr>
-          <w:i/>
-          <w:iCs/>
-        </w:rPr>
-        <w:t>s</w:t>
-      </w:r>
-      <w:r>
-        <w:t xml:space="preserve">, </w:t>
-      </w:r>
-      <w:r>
-        <w:rPr>
-          <w:i/>
-          <w:iCs/>
-        </w:rPr>
-        <w:t>numbers</w:t>
-      </w:r>
-      <w:r>
-        <w:t xml:space="preserve"> and </w:t>
-      </w:r>
-      <w:r>
-        <w:rPr>
-          <w:i/>
-          <w:iCs/>
-        </w:rPr>
-        <w:t>symbols</w:t>
-      </w:r>
-      <w:r>
-        <w:rPr>
-          <w:i/>
-          <w:iCs/>
-        </w:rPr>
-        <w:t>.</w:t>
-      </w:r>
-    </w:p>
-    <w:p>
-      <w:r>
-        <w:t xml:space="preserve">Log in </w:t>
-      </w:r>
-      <w:r>
-        <w:t>is done by</w:t>
-      </w:r>
-      <w:r>
-        <w:t xml:space="preserve"> </w:t>
-      </w:r>
-      <w:r>
-        <w:t>introducing</w:t>
-      </w:r>
-      <w:r>
-        <w:t xml:space="preserve"> user e-mail and password.</w:t>
-      </w:r>
-    </w:p>
-    <w:p>
-      <w:r>
-        <w:t xml:space="preserve">Register is not allowed until </w:t>
-      </w:r>
-      <w:r>
-        <w:t>required</w:t>
-      </w:r>
-      <w:r>
-        <w:t xml:space="preserve"> data is introduced in proper format.</w:t>
-      </w:r>
-    </w:p>
-    <w:p>
-      <w:r>
-        <w:t>One e-mail equal to one user account, it cannot be used more than once.</w:t>
-      </w:r>
-    </w:p>
-    <w:p>
-      <w:r>
-        <w:t>Payments options allowed are</w:t>
-      </w:r>
-      <w:r>
-        <w:t xml:space="preserve"> </w:t>
-      </w:r>
-      <w:r>
-        <w:t xml:space="preserve">Bank Transfer, </w:t>
-      </w:r>
-      <w:r>
-        <w:t xml:space="preserve">VISA, Mastercard, Maestro, American Express and </w:t>
-      </w:r>
-      <w:proofErr w:type="spellStart"/>
-      <w:r>
-        <w:t>Paypal</w:t>
-      </w:r>
-      <w:proofErr w:type="spellEnd"/>
-      <w:r>
-        <w:t>.</w:t>
-      </w:r>
-    </w:p>
-    <w:p>
-      <w:r>
-        <w:t>A ticket serial number is unique, it belongs to one event and one customer.</w:t>
-      </w:r>
-    </w:p>
-    <w:p>
-      <w:r>
-        <w:t>Each payment</w:t>
-      </w:r>
-      <w:r>
-        <w:t>/transaction</w:t>
-      </w:r>
-      <w:r>
-        <w:t xml:space="preserve"> </w:t>
-      </w:r>
-      <w:r>
-        <w:t>corresponds</w:t>
-      </w:r>
-      <w:r>
-        <w:t xml:space="preserve"> to one customer</w:t>
-      </w:r>
-      <w:r>
-        <w:t>.</w:t>
-      </w:r>
-    </w:p>
-    <w:p>
-      <w:r>
-        <w:t>Each order can have/contain tickets from different events.</w:t>
-      </w:r>
-    </w:p>
-    <w:p>
-      <w:r>
-        <w:t>After event date, customer must not be able to buy any more tickets.</w:t>
-      </w:r>
-    </w:p>
-    <w:p>
-      <w:r>
-        <w:t>An event must have an event category in one of the following categories: Cinema &amp; Theatre, Musicals/Festivals/Concerts &amp; Shows, Sports, Family or Expositions.</w:t>
-      </w:r>
+      <w:pPr>
+        <w:pStyle w:val="ListParagraph"/>
+        <w:numPr>
+          <w:ilvl w:val="0"/>
+          <w:numId w:val="2"/>
+        </w:numPr>
+        <w:spacing w:before="120" w:after="120"/>
+        <w:ind w:left="426"/>
+      </w:pPr>
+      <w:r>
+        <w:t>Customer status is either “Active” or “Disable”.</w:t>
+      </w:r>
+    </w:p>
+    <w:p>
+      <w:pPr>
+        <w:pStyle w:val="ListParagraph"/>
+        <w:numPr>
+          <w:ilvl w:val="0"/>
+          <w:numId w:val="2"/>
+        </w:numPr>
+        <w:spacing w:before="120" w:after="120"/>
+        <w:ind w:left="426"/>
+      </w:pPr>
+      <w:r>
+        <w:t>Customer must be 18 years old or older.</w:t>
+      </w:r>
+    </w:p>
+    <w:p>
+      <w:pPr>
+        <w:pStyle w:val="ListParagraph"/>
+        <w:spacing w:before="120" w:after="120"/>
+        <w:ind w:left="426"/>
+      </w:pPr>
     </w:p>
     <w:sectPr>
       <w:pgSz w:w="11906" w:h="16838"/>
@@ -582,6 +695,119 @@
 <file path=word/numbering.xml><?xml version="1.0" encoding="utf-8"?>
 <w:numbering xmlns:wpc="http://schemas.microsoft.com/office/word/2010/wordprocessingCanvas" xmlns:cx="http://schemas.microsoft.com/office/drawing/2014/chartex" xmlns:cx1="http://schemas.microsoft.com/office/drawing/2015/9/8/chartex" xmlns:cx2="http://schemas.microsoft.com/office/drawing/2015/10/21/chartex" xmlns:cx3="http://schemas.microsoft.com/office/drawing/2016/5/9/chartex" xmlns:cx4="http://schemas.microsoft.com/office/drawing/2016/5/10/chartex" xmlns:cx5="http://schemas.microsoft.com/office/drawing/2016/5/11/chartex" xmlns:cx6="http://schemas.microsoft.com/office/drawing/2016/5/12/chartex" xmlns:cx7="http://schemas.microsoft.com/office/drawing/2016/5/13/chartex" xmlns:cx8="http://schemas.microsoft.com/office/drawing/2016/5/14/chartex" xmlns:mc="http://schemas.openxmlformats.org/markup-compatibility/2006" xmlns:aink="http://schemas.microsoft.com/office/drawing/2016/ink" xmlns:am3d="http://schemas.microsoft.com/office/drawing/2017/model3d" xmlns:o="urn:schemas-microsoft-com:office:office" xmlns:r="http://schemas.openxmlformats.org/officeDocument/2006/relationships" xmlns:m="http://schemas.openxmlformats.org/officeDocument/2006/math" xmlns:v="urn:schemas-microsoft-com:vml" xmlns:wp14="http://schemas.microsoft.com/office/word/2010/wordprocessingDrawing" xmlns:wp="http://schemas.openxmlformats.org/drawingml/2006/wordprocessingDrawing" xmlns:w10="urn:schemas-microsoft-com:office:word" xmlns:w="http://schemas.openxmlformats.org/wordprocessingml/2006/main" xmlns:w14="http://schemas.microsoft.com/office/word/2010/wordml" xmlns:w15="http://schemas.microsoft.com/office/word/2012/wordml" xmlns:w16cex="http://schemas.microsoft.com/office/word/2018/wordml/cex" xmlns:w16cid="http://schemas.microsoft.com/office/word/2016/wordml/cid" xmlns:w16="http://schemas.microsoft.com/office/word/2018/wordml" xmlns:w16se="http://schemas.microsoft.com/office/word/2015/wordml/symex" xmlns:wpg="http://schemas.microsoft.com/office/word/2010/wordprocessingGroup" xmlns:wpi="http://schemas.microsoft.com/office/word/2010/wordprocessingInk" xmlns:wne="http://schemas.microsoft.com/office/word/2006/wordml" xmlns:wps="http://schemas.microsoft.com/office/word/2010/wordprocessingShape" mc:Ignorable="w14 w15 w16se w16cid w16 w16cex wp14">
   <w:abstractNum w:abstractNumId="0" w15:restartNumberingAfterBreak="0">
+    <w:nsid w:val="27452A15"/>
+    <w:multiLevelType w:val="hybridMultilevel"/>
+    <w:tmpl w:val="533CAA1A"/>
+    <w:lvl w:ilvl="0" w:tplc="08090001">
+      <w:start w:val="1"/>
+      <w:numFmt w:val="bullet"/>
+      <w:lvlText w:val=""/>
+      <w:lvlJc w:val="left"/>
+      <w:pPr>
+        <w:ind w:left="720" w:hanging="360"/>
+      </w:pPr>
+      <w:rPr>
+        <w:rFonts w:ascii="Symbol" w:hAnsi="Symbol" w:hint="default"/>
+      </w:rPr>
+    </w:lvl>
+    <w:lvl w:ilvl="1" w:tplc="08090003" w:tentative="1">
+      <w:start w:val="1"/>
+      <w:numFmt w:val="bullet"/>
+      <w:lvlText w:val="o"/>
+      <w:lvlJc w:val="left"/>
+      <w:pPr>
+        <w:ind w:left="1440" w:hanging="360"/>
+      </w:pPr>
+      <w:rPr>
+        <w:rFonts w:ascii="Courier New" w:hAnsi="Courier New" w:cs="Courier New" w:hint="default"/>
+      </w:rPr>
+    </w:lvl>
+    <w:lvl w:ilvl="2" w:tplc="08090005" w:tentative="1">
+      <w:start w:val="1"/>
+      <w:numFmt w:val="bullet"/>
+      <w:lvlText w:val=""/>
+      <w:lvlJc w:val="left"/>
+      <w:pPr>
+        <w:ind w:left="2160" w:hanging="360"/>
+      </w:pPr>
+      <w:rPr>
+        <w:rFonts w:ascii="Wingdings" w:hAnsi="Wingdings" w:hint="default"/>
+      </w:rPr>
+    </w:lvl>
+    <w:lvl w:ilvl="3" w:tplc="08090001" w:tentative="1">
+      <w:start w:val="1"/>
+      <w:numFmt w:val="bullet"/>
+      <w:lvlText w:val=""/>
+      <w:lvlJc w:val="left"/>
+      <w:pPr>
+        <w:ind w:left="2880" w:hanging="360"/>
+      </w:pPr>
+      <w:rPr>
+        <w:rFonts w:ascii="Symbol" w:hAnsi="Symbol" w:hint="default"/>
+      </w:rPr>
+    </w:lvl>
+    <w:lvl w:ilvl="4" w:tplc="08090003" w:tentative="1">
+      <w:start w:val="1"/>
+      <w:numFmt w:val="bullet"/>
+      <w:lvlText w:val="o"/>
+      <w:lvlJc w:val="left"/>
+      <w:pPr>
+        <w:ind w:left="3600" w:hanging="360"/>
+      </w:pPr>
+      <w:rPr>
+        <w:rFonts w:ascii="Courier New" w:hAnsi="Courier New" w:cs="Courier New" w:hint="default"/>
+      </w:rPr>
+    </w:lvl>
+    <w:lvl w:ilvl="5" w:tplc="08090005" w:tentative="1">
+      <w:start w:val="1"/>
+      <w:numFmt w:val="bullet"/>
+      <w:lvlText w:val=""/>
+      <w:lvlJc w:val="left"/>
+      <w:pPr>
+        <w:ind w:left="4320" w:hanging="360"/>
+      </w:pPr>
+      <w:rPr>
+        <w:rFonts w:ascii="Wingdings" w:hAnsi="Wingdings" w:hint="default"/>
+      </w:rPr>
+    </w:lvl>
+    <w:lvl w:ilvl="6" w:tplc="08090001" w:tentative="1">
+      <w:start w:val="1"/>
+      <w:numFmt w:val="bullet"/>
+      <w:lvlText w:val=""/>
+      <w:lvlJc w:val="left"/>
+      <w:pPr>
+        <w:ind w:left="5040" w:hanging="360"/>
+      </w:pPr>
+      <w:rPr>
+        <w:rFonts w:ascii="Symbol" w:hAnsi="Symbol" w:hint="default"/>
+      </w:rPr>
+    </w:lvl>
+    <w:lvl w:ilvl="7" w:tplc="08090003" w:tentative="1">
+      <w:start w:val="1"/>
+      <w:numFmt w:val="bullet"/>
+      <w:lvlText w:val="o"/>
+      <w:lvlJc w:val="left"/>
+      <w:pPr>
+        <w:ind w:left="5760" w:hanging="360"/>
+      </w:pPr>
+      <w:rPr>
+        <w:rFonts w:ascii="Courier New" w:hAnsi="Courier New" w:cs="Courier New" w:hint="default"/>
+      </w:rPr>
+    </w:lvl>
+    <w:lvl w:ilvl="8" w:tplc="08090005" w:tentative="1">
+      <w:start w:val="1"/>
+      <w:numFmt w:val="bullet"/>
+      <w:lvlText w:val=""/>
+      <w:lvlJc w:val="left"/>
+      <w:pPr>
+        <w:ind w:left="6480" w:hanging="360"/>
+      </w:pPr>
+      <w:rPr>
+        <w:rFonts w:ascii="Wingdings" w:hAnsi="Wingdings" w:hint="default"/>
+      </w:rPr>
+    </w:lvl>
+  </w:abstractNum>
+  <w:abstractNum w:abstractNumId="1" w15:restartNumberingAfterBreak="0">
     <w:nsid w:val="2FD424BA"/>
     <w:multiLevelType w:val="hybridMultilevel"/>
     <w:tmpl w:val="00ECC054"/>
@@ -695,6 +921,9 @@
     </w:lvl>
   </w:abstractNum>
   <w:num w:numId="1">
+    <w:abstractNumId w:val="1"/>
+  </w:num>
+  <w:num w:numId="2">
     <w:abstractNumId w:val="0"/>
   </w:num>
 </w:numbering>

</xml_diff>